<commit_message>
Fix error in PDF
</commit_message>
<xml_diff>
--- a/Stage3/CS 839_Stage3_LanBai_YuzheMa_ChaoqunMei.docx
+++ b/Stage3/CS 839_Stage3_LanBai_YuzheMa_ChaoqunMei.docx
@@ -196,8 +196,6 @@
         </w:rPr>
         <w:t>15</w:t>
       </w:r>
-      <w:bookmarkStart w:id="0" w:name="_GoBack"/>
-      <w:bookmarkEnd w:id="0"/>
       <w:r>
         <w:rPr>
           <w:rFonts w:ascii="Times New Roman" w:hAnsi="Times New Roman" w:cs="Times New Roman"/>
@@ -789,7 +787,7 @@
           <w:szCs w:val="24"/>
         </w:rPr>
       </w:pPr>
-      <w:bookmarkStart w:id="1" w:name="_Hlk511588189"/>
+      <w:bookmarkStart w:id="0" w:name="_Hlk511588189"/>
       <w:r>
         <w:rPr>
           <w:rFonts w:ascii="Times New Roman" w:hAnsi="Times New Roman" w:cs="Times New Roman"/>
@@ -908,23 +906,7 @@
           <w:sz w:val="24"/>
           <w:szCs w:val="24"/>
         </w:rPr>
-        <w:t xml:space="preserve"> to block tuples whose Title attributes have less than 1-word</w:t>
-      </w:r>
-      <w:r>
-        <w:rPr>
-          <w:rFonts w:ascii="Times New Roman" w:hAnsi="Times New Roman" w:cs="Times New Roman"/>
-          <w:sz w:val="24"/>
-          <w:szCs w:val="24"/>
-        </w:rPr>
-        <w:t xml:space="preserve"> overlap</w:t>
-      </w:r>
-      <w:r>
-        <w:rPr>
-          <w:rFonts w:ascii="Times New Roman" w:hAnsi="Times New Roman" w:cs="Times New Roman"/>
-          <w:sz w:val="24"/>
-          <w:szCs w:val="24"/>
-        </w:rPr>
-        <w:t>.</w:t>
+        <w:t xml:space="preserve"> to block tuples whose Title attributes have less than 1-word overlap.</w:t>
       </w:r>
     </w:p>
     <w:p>
@@ -933,17 +915,17 @@
         <w:ind w:firstLine="720"/>
         <w:jc w:val="both"/>
         <w:rPr>
+          <w:rFonts w:ascii="Times New Roman" w:hAnsi="Times New Roman" w:cs="Times New Roman"/>
+          <w:sz w:val="24"/>
+          <w:szCs w:val="24"/>
+        </w:rPr>
+      </w:pPr>
+      <w:r>
+        <w:rPr>
           <w:rFonts w:ascii="Times New Roman" w:hAnsi="Times New Roman" w:cs="Times New Roman" w:hint="eastAsia"/>
           <w:sz w:val="24"/>
           <w:szCs w:val="24"/>
         </w:rPr>
-      </w:pPr>
-      <w:r>
-        <w:rPr>
-          <w:rFonts w:ascii="Times New Roman" w:hAnsi="Times New Roman" w:cs="Times New Roman" w:hint="eastAsia"/>
-          <w:sz w:val="24"/>
-          <w:szCs w:val="24"/>
-        </w:rPr>
         <w:t>W</w:t>
       </w:r>
       <w:r>
@@ -955,7 +937,7 @@
         <w:t>e have 437 tuple pairs after blocking</w:t>
       </w:r>
     </w:p>
-    <w:bookmarkEnd w:id="1"/>
+    <w:bookmarkEnd w:id="0"/>
     <w:p>
       <w:pPr>
         <w:spacing w:before="100" w:beforeAutospacing="1" w:afterLines="50" w:after="120" w:line="240" w:lineRule="auto"/>
@@ -1008,7 +990,7 @@
         <w:spacing w:before="100" w:beforeAutospacing="1" w:afterLines="50" w:after="120" w:line="240" w:lineRule="auto"/>
         <w:ind w:firstLine="720"/>
         <w:rPr>
-          <w:rFonts w:ascii="Times New Roman" w:hAnsi="Times New Roman" w:cs="Times New Roman" w:hint="eastAsia"/>
+          <w:rFonts w:ascii="Times New Roman" w:hAnsi="Times New Roman" w:cs="Times New Roman"/>
           <w:sz w:val="24"/>
           <w:szCs w:val="24"/>
         </w:rPr>
@@ -1087,7 +1069,7 @@
       <w:pPr>
         <w:spacing w:before="100" w:beforeAutospacing="1" w:afterLines="50" w:after="120" w:line="240" w:lineRule="auto"/>
         <w:rPr>
-          <w:rFonts w:ascii="Times New Roman" w:hAnsi="Times New Roman" w:cs="Times New Roman" w:hint="eastAsia"/>
+          <w:rFonts w:ascii="Times New Roman" w:hAnsi="Times New Roman" w:cs="Times New Roman"/>
           <w:sz w:val="24"/>
           <w:szCs w:val="24"/>
         </w:rPr>
@@ -1233,7 +1215,25 @@
           <w:szCs w:val="24"/>
         </w:rPr>
         <w:tab/>
-        <w:t>We selected Decision Tree, whose precision is the highest and recall, F1 are the second highest, to be the best matcher.</w:t>
+        <w:t xml:space="preserve">We selected Decision Tree, whose precision is the highest and F1 </w:t>
+      </w:r>
+      <w:r>
+        <w:rPr>
+          <w:rFonts w:ascii="Times New Roman" w:hAnsi="Times New Roman" w:cs="Times New Roman" w:hint="eastAsia"/>
+          <w:sz w:val="24"/>
+          <w:szCs w:val="24"/>
+        </w:rPr>
+        <w:t>is</w:t>
+      </w:r>
+      <w:bookmarkStart w:id="1" w:name="_GoBack"/>
+      <w:bookmarkEnd w:id="1"/>
+      <w:r>
+        <w:rPr>
+          <w:rFonts w:ascii="Times New Roman" w:hAnsi="Times New Roman" w:cs="Times New Roman"/>
+          <w:sz w:val="24"/>
+          <w:szCs w:val="24"/>
+        </w:rPr>
+        <w:t xml:space="preserve"> the second highest, to be the best matcher.</w:t>
       </w:r>
       <w:r>
         <w:rPr>
@@ -1291,7 +1291,7 @@
       <w:pPr>
         <w:spacing w:before="100" w:beforeAutospacing="1" w:afterLines="50" w:after="120" w:line="240" w:lineRule="auto"/>
         <w:rPr>
-          <w:rFonts w:ascii="Times New Roman" w:hAnsi="Times New Roman" w:cs="Times New Roman" w:hint="eastAsia"/>
+          <w:rFonts w:ascii="Times New Roman" w:hAnsi="Times New Roman" w:cs="Times New Roman"/>
           <w:b/>
           <w:sz w:val="24"/>
           <w:szCs w:val="24"/>
@@ -1653,7 +1653,7 @@
       <w:pPr>
         <w:spacing w:before="100" w:beforeAutospacing="1" w:afterLines="50" w:after="120" w:line="240" w:lineRule="auto"/>
         <w:rPr>
-          <w:rFonts w:ascii="Times New Roman" w:hAnsi="Times New Roman" w:cs="Times New Roman" w:hint="eastAsia"/>
+          <w:rFonts w:ascii="Times New Roman" w:hAnsi="Times New Roman" w:cs="Times New Roman"/>
           <w:b/>
           <w:sz w:val="24"/>
           <w:szCs w:val="24"/>
@@ -1906,7 +1906,7 @@
       <w:pPr>
         <w:spacing w:before="100" w:beforeAutospacing="1" w:afterLines="50" w:after="120" w:line="240" w:lineRule="auto"/>
         <w:rPr>
-          <w:rFonts w:ascii="Times New Roman" w:hAnsi="Times New Roman" w:cs="Times New Roman" w:hint="eastAsia"/>
+          <w:rFonts w:ascii="Times New Roman" w:hAnsi="Times New Roman" w:cs="Times New Roman"/>
           <w:sz w:val="24"/>
           <w:szCs w:val="24"/>
         </w:rPr>
@@ -2040,7 +2040,7 @@
         <w:spacing w:before="100" w:beforeAutospacing="1" w:afterLines="50" w:after="120" w:line="240" w:lineRule="auto"/>
         <w:ind w:left="360" w:firstLineChars="0" w:firstLine="0"/>
         <w:rPr>
-          <w:rFonts w:ascii="Times New Roman" w:hAnsi="Times New Roman" w:cs="Times New Roman" w:hint="eastAsia"/>
+          <w:rFonts w:ascii="Times New Roman" w:hAnsi="Times New Roman" w:cs="Times New Roman"/>
           <w:sz w:val="24"/>
           <w:szCs w:val="24"/>
         </w:rPr>
@@ -2751,7 +2751,7 @@
         <w:spacing w:before="100" w:beforeAutospacing="1" w:afterLines="50" w:after="120" w:line="240" w:lineRule="auto"/>
         <w:ind w:left="360" w:firstLineChars="0" w:firstLine="0"/>
         <w:rPr>
-          <w:rFonts w:ascii="Times New Roman" w:hAnsi="Times New Roman" w:cs="Times New Roman" w:hint="eastAsia"/>
+          <w:rFonts w:ascii="Times New Roman" w:hAnsi="Times New Roman" w:cs="Times New Roman"/>
           <w:sz w:val="24"/>
           <w:szCs w:val="24"/>
         </w:rPr>
@@ -3218,10 +3218,6 @@
     <w:lsdException w:name="Book Title" w:uiPriority="33" w:qFormat="1"/>
     <w:lsdException w:name="Bibliography" w:semiHidden="1" w:uiPriority="37" w:unhideWhenUsed="1"/>
     <w:lsdException w:name="TOC Heading" w:semiHidden="1" w:uiPriority="39" w:unhideWhenUsed="1" w:qFormat="1"/>
-    <w:lsdException w:name="Grid Table Light" w:semiHidden="1" w:unhideWhenUsed="1"/>
-    <w:lsdException w:name="Grid Table 1 Light" w:semiHidden="1" w:unhideWhenUsed="1"/>
-    <w:lsdException w:name="Grid Table 2" w:semiHidden="1" w:unhideWhenUsed="1"/>
-    <w:lsdException w:name="Grid Table 3" w:semiHidden="1" w:unhideWhenUsed="1"/>
     <w:lsdException w:name="Grid Table 4" w:uiPriority="49"/>
     <w:lsdException w:name="Grid Table 5 Dark" w:uiPriority="50"/>
     <w:lsdException w:name="Grid Table 6 Colorful" w:uiPriority="51"/>
@@ -3696,7 +3692,7 @@
 </file>
 
 <file path=customXml/itemProps1.xml><?xml version="1.0" encoding="utf-8"?>
-<ds:datastoreItem xmlns:ds="http://schemas.openxmlformats.org/officeDocument/2006/customXml" ds:itemID="{DF271E01-D9BC-4121-9B87-7B2F7F5386C5}">
+<ds:datastoreItem xmlns:ds="http://schemas.openxmlformats.org/officeDocument/2006/customXml" ds:itemID="{CEB25637-F736-49F5-80DA-7945AD79F957}">
   <ds:schemaRefs>
     <ds:schemaRef ds:uri="http://schemas.openxmlformats.org/officeDocument/2006/bibliography"/>
   </ds:schemaRefs>

</xml_diff>